<commit_message>
I few minor changes.
It looked like he wanted the flame graph on a seperate page so I updated that.  I also added our github usernames.
</commit_message>
<xml_diff>
--- a/Deliverable3.docx
+++ b/Deliverable3.docx
@@ -1,6 +1,6 @@
 
 <file path=word/document.xml><?xml version="1.0" encoding="utf-8"?>
-<w:document xmlns:wpc="http://schemas.microsoft.com/office/word/2010/wordprocessingCanvas" xmlns:cx="http://schemas.microsoft.com/office/drawing/2014/chartex" xmlns:cx1="http://schemas.microsoft.com/office/drawing/2015/9/8/chartex" xmlns:mc="http://schemas.openxmlformats.org/markup-compatibility/2006" xmlns:o="urn:schemas-microsoft-com:office:office" xmlns:r="http://schemas.openxmlformats.org/officeDocument/2006/relationships" xmlns:m="http://schemas.openxmlformats.org/officeDocument/2006/math" xmlns:v="urn:schemas-microsoft-com:vml" xmlns:wp14="http://schemas.microsoft.com/office/word/2010/wordprocessingDrawing" xmlns:wp="http://schemas.openxmlformats.org/drawingml/2006/wordprocessingDrawing" xmlns:w10="urn:schemas-microsoft-com:office:word" xmlns:w="http://schemas.openxmlformats.org/wordprocessingml/2006/main" xmlns:w14="http://schemas.microsoft.com/office/word/2010/wordml" xmlns:w15="http://schemas.microsoft.com/office/word/2012/wordml" xmlns:w16se="http://schemas.microsoft.com/office/word/2015/wordml/symex" xmlns:wpg="http://schemas.microsoft.com/office/word/2010/wordprocessingGroup" xmlns:wpi="http://schemas.microsoft.com/office/word/2010/wordprocessingInk" xmlns:wne="http://schemas.microsoft.com/office/word/2006/wordml" xmlns:wps="http://schemas.microsoft.com/office/word/2010/wordprocessingShape" mc:Ignorable="w14 w15 w16se wp14">
+<w:document xmlns:wpc="http://schemas.microsoft.com/office/word/2010/wordprocessingCanvas" xmlns:mc="http://schemas.openxmlformats.org/markup-compatibility/2006" xmlns:o="urn:schemas-microsoft-com:office:office" xmlns:r="http://schemas.openxmlformats.org/officeDocument/2006/relationships" xmlns:m="http://schemas.openxmlformats.org/officeDocument/2006/math" xmlns:v="urn:schemas-microsoft-com:vml" xmlns:wp14="http://schemas.microsoft.com/office/word/2010/wordprocessingDrawing" xmlns:wp="http://schemas.openxmlformats.org/drawingml/2006/wordprocessingDrawing" xmlns:w10="urn:schemas-microsoft-com:office:word" xmlns:w="http://schemas.openxmlformats.org/wordprocessingml/2006/main" xmlns:w14="http://schemas.microsoft.com/office/word/2010/wordml" xmlns:w15="http://schemas.microsoft.com/office/word/2012/wordml" xmlns:wpg="http://schemas.microsoft.com/office/word/2010/wordprocessingGroup" xmlns:wpi="http://schemas.microsoft.com/office/word/2010/wordprocessingInk" xmlns:wne="http://schemas.microsoft.com/office/word/2006/wordml" xmlns:wps="http://schemas.microsoft.com/office/word/2010/wordprocessingShape" mc:Ignorable="w14 w15 wp14">
   <w:body>
     <w:p>
       <w:pPr>
@@ -65,7 +65,28 @@
           <w:sz w:val="36"/>
           <w:szCs w:val="36"/>
         </w:rPr>
-        <w:t>Austin Linder &amp; Jacqueline Marx</w:t>
+        <w:t>Austin Linder</w:t>
+      </w:r>
+      <w:r>
+        <w:rPr>
+          <w:sz w:val="36"/>
+          <w:szCs w:val="36"/>
+        </w:rPr>
+        <w:t xml:space="preserve"> (all141)</w:t>
+      </w:r>
+      <w:r>
+        <w:rPr>
+          <w:sz w:val="36"/>
+          <w:szCs w:val="36"/>
+        </w:rPr>
+        <w:t xml:space="preserve"> &amp; Jacqueline Marx</w:t>
+      </w:r>
+      <w:r>
+        <w:rPr>
+          <w:sz w:val="36"/>
+          <w:szCs w:val="36"/>
+        </w:rPr>
+        <w:t xml:space="preserve"> (JAMarx39)</w:t>
       </w:r>
     </w:p>
     <w:p>
@@ -273,8 +294,6 @@
         </w:rPr>
         <w:t>.</w:t>
       </w:r>
-      <w:bookmarkStart w:id="0" w:name="_GoBack"/>
-      <w:bookmarkEnd w:id="0"/>
     </w:p>
     <w:p>
       <w:pPr>
@@ -371,30 +390,21 @@
           <w:sz w:val="24"/>
           <w:szCs w:val="24"/>
         </w:rPr>
-        <w:t xml:space="preserve"> method from verifier. This method takes a significant amount of time because it calls methods within </w:t>
-      </w:r>
-      <w:proofErr w:type="gramStart"/>
-      <w:r>
-        <w:rPr>
-          <w:sz w:val="24"/>
-          <w:szCs w:val="24"/>
-        </w:rPr>
-        <w:t>it</w:t>
-      </w:r>
-      <w:r>
-        <w:rPr>
-          <w:sz w:val="24"/>
-          <w:szCs w:val="24"/>
-        </w:rPr>
-        <w:t>(</w:t>
-      </w:r>
-      <w:proofErr w:type="gramEnd"/>
-      <w:r>
-        <w:rPr>
-          <w:sz w:val="24"/>
-          <w:szCs w:val="24"/>
-        </w:rPr>
-        <w:t xml:space="preserve">such as </w:t>
+        <w:t xml:space="preserve"> method from verifier. This method takes a significant amount of time because it calls methods within it</w:t>
+      </w:r>
+      <w:r>
+        <w:rPr>
+          <w:sz w:val="24"/>
+          <w:szCs w:val="24"/>
+        </w:rPr>
+        <w:t xml:space="preserve"> </w:t>
+      </w:r>
+      <w:r>
+        <w:rPr>
+          <w:sz w:val="24"/>
+          <w:szCs w:val="24"/>
+        </w:rPr>
+        <w:t xml:space="preserve">(such as </w:t>
       </w:r>
       <w:proofErr w:type="spellStart"/>
       <w:r>
@@ -417,23 +427,7 @@
           <w:sz w:val="24"/>
           <w:szCs w:val="24"/>
         </w:rPr>
-        <w:t xml:space="preserve">, and many of those methods call different methods. </w:t>
-      </w:r>
-      <w:proofErr w:type="gramStart"/>
-      <w:r>
-        <w:rPr>
-          <w:sz w:val="24"/>
-          <w:szCs w:val="24"/>
-        </w:rPr>
-        <w:t>However</w:t>
-      </w:r>
-      <w:proofErr w:type="gramEnd"/>
-      <w:r>
-        <w:rPr>
-          <w:sz w:val="24"/>
-          <w:szCs w:val="24"/>
-        </w:rPr>
-        <w:t xml:space="preserve"> this can vary depending on the </w:t>
+        <w:t xml:space="preserve">, and many of those methods call different methods. However this can vary depending on the </w:t>
       </w:r>
       <w:proofErr w:type="spellStart"/>
       <w:r>
@@ -685,12 +679,126 @@
           <w:szCs w:val="24"/>
         </w:rPr>
       </w:pPr>
+    </w:p>
+    <w:p>
+      <w:pPr>
+        <w:rPr>
+          <w:sz w:val="24"/>
+          <w:szCs w:val="24"/>
+        </w:rPr>
+      </w:pPr>
+    </w:p>
+    <w:p>
+      <w:pPr>
+        <w:rPr>
+          <w:sz w:val="24"/>
+          <w:szCs w:val="24"/>
+        </w:rPr>
+      </w:pPr>
+    </w:p>
+    <w:p>
+      <w:pPr>
+        <w:rPr>
+          <w:sz w:val="24"/>
+          <w:szCs w:val="24"/>
+        </w:rPr>
+      </w:pPr>
+    </w:p>
+    <w:p>
+      <w:pPr>
+        <w:rPr>
+          <w:sz w:val="24"/>
+          <w:szCs w:val="24"/>
+        </w:rPr>
+      </w:pPr>
+    </w:p>
+    <w:p>
+      <w:pPr>
+        <w:rPr>
+          <w:sz w:val="24"/>
+          <w:szCs w:val="24"/>
+        </w:rPr>
+      </w:pPr>
+    </w:p>
+    <w:p>
+      <w:pPr>
+        <w:rPr>
+          <w:sz w:val="24"/>
+          <w:szCs w:val="24"/>
+        </w:rPr>
+      </w:pPr>
+    </w:p>
+    <w:p>
+      <w:pPr>
+        <w:rPr>
+          <w:sz w:val="24"/>
+          <w:szCs w:val="24"/>
+        </w:rPr>
+      </w:pPr>
+    </w:p>
+    <w:p>
+      <w:pPr>
+        <w:rPr>
+          <w:sz w:val="24"/>
+          <w:szCs w:val="24"/>
+        </w:rPr>
+      </w:pPr>
+    </w:p>
+    <w:p>
+      <w:pPr>
+        <w:rPr>
+          <w:sz w:val="24"/>
+          <w:szCs w:val="24"/>
+        </w:rPr>
+      </w:pPr>
+    </w:p>
+    <w:p>
+      <w:pPr>
+        <w:rPr>
+          <w:sz w:val="24"/>
+          <w:szCs w:val="24"/>
+        </w:rPr>
+      </w:pPr>
+    </w:p>
+    <w:p>
+      <w:pPr>
+        <w:rPr>
+          <w:sz w:val="24"/>
+          <w:szCs w:val="24"/>
+        </w:rPr>
+      </w:pPr>
+    </w:p>
+    <w:p>
+      <w:pPr>
+        <w:rPr>
+          <w:sz w:val="24"/>
+          <w:szCs w:val="24"/>
+        </w:rPr>
+      </w:pPr>
+    </w:p>
+    <w:p>
+      <w:pPr>
+        <w:rPr>
+          <w:sz w:val="24"/>
+          <w:szCs w:val="24"/>
+        </w:rPr>
+      </w:pPr>
+    </w:p>
+    <w:p>
+      <w:pPr>
+        <w:rPr>
+          <w:sz w:val="24"/>
+          <w:szCs w:val="24"/>
+        </w:rPr>
+      </w:pPr>
+      <w:bookmarkStart w:id="0" w:name="_GoBack"/>
       <w:r>
         <w:rPr>
           <w:noProof/>
           <w:sz w:val="24"/>
           <w:szCs w:val="24"/>
         </w:rPr>
+        <w:lastRenderedPageBreak/>
         <w:drawing>
           <wp:inline distT="0" distB="0" distL="0" distR="0">
             <wp:extent cx="5143500" cy="2073336"/>
@@ -733,6 +841,7 @@
           </wp:inline>
         </w:drawing>
       </w:r>
+      <w:bookmarkEnd w:id="0"/>
     </w:p>
     <w:p>
       <w:pPr>
@@ -801,7 +910,7 @@
 </file>
 
 <file path=word/styles.xml><?xml version="1.0" encoding="utf-8"?>
-<w:styles xmlns:mc="http://schemas.openxmlformats.org/markup-compatibility/2006" xmlns:r="http://schemas.openxmlformats.org/officeDocument/2006/relationships" xmlns:w="http://schemas.openxmlformats.org/wordprocessingml/2006/main" xmlns:w14="http://schemas.microsoft.com/office/word/2010/wordml" xmlns:w15="http://schemas.microsoft.com/office/word/2012/wordml" xmlns:w16se="http://schemas.microsoft.com/office/word/2015/wordml/symex" mc:Ignorable="w14 w15 w16se">
+<w:styles xmlns:mc="http://schemas.openxmlformats.org/markup-compatibility/2006" xmlns:r="http://schemas.openxmlformats.org/officeDocument/2006/relationships" xmlns:w="http://schemas.openxmlformats.org/wordprocessingml/2006/main" xmlns:w14="http://schemas.microsoft.com/office/word/2010/wordml" xmlns:w15="http://schemas.microsoft.com/office/word/2012/wordml" mc:Ignorable="w14 w15">
   <w:docDefaults>
     <w:rPrDefault>
       <w:rPr>

</xml_diff>